<commit_message>
little more MS writing
</commit_message>
<xml_diff>
--- a/Manuscript_Draft.docx
+++ b/Manuscript_Draft.docx
@@ -23,7 +23,7 @@
         <w:pStyle w:val="Date"/>
       </w:pPr>
       <w:r>
-        <w:t xml:space="preserve">2023-03-13</w:t>
+        <w:t xml:space="preserve">2023-03-14</w:t>
       </w:r>
     </w:p>
     <w:bookmarkStart w:id="23" w:name="introduction"/>
@@ -35,6 +35,14 @@
         <w:t xml:space="preserve">Introduction</w:t>
       </w:r>
     </w:p>
+    <w:p>
+      <w:pPr>
+        <w:pStyle w:val="FirstParagraph"/>
+      </w:pPr>
+      <w:r>
+        <w:t xml:space="preserve">Why is this work needed? Importance statement</w:t>
+      </w:r>
+    </w:p>
     <w:bookmarkStart w:id="20" w:name="minimum-descriptive-length"/>
     <w:p>
       <w:pPr>
@@ -42,6 +50,14 @@
       </w:pPr>
       <w:r>
         <w:t xml:space="preserve">Minimum Descriptive Length</w:t>
+      </w:r>
+    </w:p>
+    <w:p>
+      <w:pPr>
+        <w:pStyle w:val="FirstParagraph"/>
+      </w:pPr>
+      <w:r>
+        <w:t xml:space="preserve">Introduction of the concept of minimum descriptive length (Grunwald 2004)</w:t>
       </w:r>
     </w:p>
     <w:bookmarkEnd w:id="20"/>
@@ -52,6 +68,14 @@
       </w:pPr>
       <w:r>
         <w:t xml:space="preserve">Fit Propensity</w:t>
+      </w:r>
+    </w:p>
+    <w:p>
+      <w:pPr>
+        <w:pStyle w:val="FirstParagraph"/>
+      </w:pPr>
+      <w:r>
+        <w:t xml:space="preserve">Extensions of MDL concept into model fit propensity (cite Hansen &amp; Yu 2001, Preacher 2007)</w:t>
       </w:r>
     </w:p>
     <w:bookmarkEnd w:id="21"/>
@@ -100,6 +124,14 @@
         <w:t xml:space="preserve">Replication</w:t>
       </w:r>
     </w:p>
+    <w:p>
+      <w:pPr>
+        <w:pStyle w:val="FirstParagraph"/>
+      </w:pPr>
+      <w:r>
+        <w:t xml:space="preserve">Random Vector sampling of 1 million cases of 7 variables, a la Bunnifay 2017</w:t>
+      </w:r>
+    </w:p>
     <w:bookmarkStart w:id="24" w:name="data-simulation"/>
     <w:p>
       <w:pPr>
@@ -117,6 +149,74 @@
       </w:pPr>
       <w:r>
         <w:t xml:space="preserve">Analysis</w:t>
+      </w:r>
+    </w:p>
+    <w:p>
+      <w:pPr>
+        <w:pStyle w:val="FirstParagraph"/>
+      </w:pPr>
+      <w:r>
+        <w:t xml:space="preserve">Analyses are conducted in R v4.2.2 (Cite R Core team) and with the MIRT package (Cite phil chalmers)</w:t>
+      </w:r>
+    </w:p>
+    <w:p>
+      <w:pPr>
+        <w:numPr>
+          <w:ilvl w:val="0"/>
+          <w:numId w:val="1001"/>
+        </w:numPr>
+        <w:pStyle w:val="Compact"/>
+      </w:pPr>
+      <w:r>
+        <w:t xml:space="preserve">EIFA: Exploratory item factor analysis</w:t>
+      </w:r>
+    </w:p>
+    <w:p>
+      <w:pPr>
+        <w:numPr>
+          <w:ilvl w:val="0"/>
+          <w:numId w:val="1001"/>
+        </w:numPr>
+        <w:pStyle w:val="Compact"/>
+      </w:pPr>
+      <w:r>
+        <w:t xml:space="preserve">Bifactor model</w:t>
+      </w:r>
+    </w:p>
+    <w:p>
+      <w:pPr>
+        <w:numPr>
+          <w:ilvl w:val="0"/>
+          <w:numId w:val="1001"/>
+        </w:numPr>
+        <w:pStyle w:val="Compact"/>
+      </w:pPr>
+      <w:r>
+        <w:t xml:space="preserve">DINA: deterministic input noisy and-gate</w:t>
+      </w:r>
+    </w:p>
+    <w:p>
+      <w:pPr>
+        <w:numPr>
+          <w:ilvl w:val="0"/>
+          <w:numId w:val="1001"/>
+        </w:numPr>
+        <w:pStyle w:val="Compact"/>
+      </w:pPr>
+      <w:r>
+        <w:t xml:space="preserve">DINO: deterministic input noisy or-gate</w:t>
+      </w:r>
+    </w:p>
+    <w:p>
+      <w:pPr>
+        <w:numPr>
+          <w:ilvl w:val="0"/>
+          <w:numId w:val="1001"/>
+        </w:numPr>
+        <w:pStyle w:val="Compact"/>
+      </w:pPr>
+      <w:r>
+        <w:t xml:space="preserve">Unidimensional 3PL</w:t>
       </w:r>
     </w:p>
     <w:bookmarkEnd w:id="25"/>
@@ -139,6 +239,14 @@
         <w:t xml:space="preserve">Data (Simulation)</w:t>
       </w:r>
     </w:p>
+    <w:p>
+      <w:pPr>
+        <w:pStyle w:val="FirstParagraph"/>
+      </w:pPr>
+      <w:r>
+        <w:t xml:space="preserve">Sampling of data (n=1m?) from plausible correlation matrices (e.g., fungible or cluster packages)</w:t>
+      </w:r>
+    </w:p>
     <w:bookmarkEnd w:id="27"/>
     <w:bookmarkStart w:id="28" w:name="analysis-1"/>
     <w:p>
@@ -147,6 +255,66 @@
       </w:pPr>
       <w:r>
         <w:t xml:space="preserve">Analysis</w:t>
+      </w:r>
+    </w:p>
+    <w:p>
+      <w:pPr>
+        <w:numPr>
+          <w:ilvl w:val="0"/>
+          <w:numId w:val="1002"/>
+        </w:numPr>
+        <w:pStyle w:val="Compact"/>
+      </w:pPr>
+      <w:r>
+        <w:t xml:space="preserve">EIFA: Exploratory item factor analysis</w:t>
+      </w:r>
+    </w:p>
+    <w:p>
+      <w:pPr>
+        <w:numPr>
+          <w:ilvl w:val="0"/>
+          <w:numId w:val="1002"/>
+        </w:numPr>
+        <w:pStyle w:val="Compact"/>
+      </w:pPr>
+      <w:r>
+        <w:t xml:space="preserve">Bifactor model</w:t>
+      </w:r>
+    </w:p>
+    <w:p>
+      <w:pPr>
+        <w:numPr>
+          <w:ilvl w:val="0"/>
+          <w:numId w:val="1002"/>
+        </w:numPr>
+        <w:pStyle w:val="Compact"/>
+      </w:pPr>
+      <w:r>
+        <w:t xml:space="preserve">DINA: deterministic input noisy and-gate</w:t>
+      </w:r>
+    </w:p>
+    <w:p>
+      <w:pPr>
+        <w:numPr>
+          <w:ilvl w:val="0"/>
+          <w:numId w:val="1002"/>
+        </w:numPr>
+        <w:pStyle w:val="Compact"/>
+      </w:pPr>
+      <w:r>
+        <w:t xml:space="preserve">DINO: deterministic input noisy or-gate</w:t>
+      </w:r>
+    </w:p>
+    <w:p>
+      <w:pPr>
+        <w:numPr>
+          <w:ilvl w:val="0"/>
+          <w:numId w:val="1002"/>
+        </w:numPr>
+        <w:pStyle w:val="Compact"/>
+      </w:pPr>
+      <w:r>
+        <w:t xml:space="preserve">Unidimensional 3PL</w:t>
       </w:r>
     </w:p>
     <w:bookmarkEnd w:id="28"/>
@@ -170,6 +338,30 @@
         <w:t xml:space="preserve">Replication</w:t>
       </w:r>
     </w:p>
+    <w:p>
+      <w:pPr>
+        <w:pStyle w:val="FirstParagraph"/>
+      </w:pPr>
+      <w:r>
+        <w:t xml:space="preserve">Y2/n</w:t>
+      </w:r>
+    </w:p>
+    <w:p>
+      <w:pPr>
+        <w:pStyle w:val="BodyText"/>
+      </w:pPr>
+      <w:r>
+        <w:t xml:space="preserve">Local Dependence</w:t>
+      </w:r>
+    </w:p>
+    <w:p>
+      <w:pPr>
+        <w:pStyle w:val="BodyText"/>
+      </w:pPr>
+      <w:r>
+        <w:t xml:space="preserve">Amoeba plots</w:t>
+      </w:r>
+    </w:p>
     <w:bookmarkEnd w:id="31"/>
     <w:bookmarkStart w:id="32" w:name="new-work-1"/>
     <w:p>
@@ -178,6 +370,30 @@
       </w:pPr>
       <w:r>
         <w:t xml:space="preserve">New Work</w:t>
+      </w:r>
+    </w:p>
+    <w:p>
+      <w:pPr>
+        <w:pStyle w:val="FirstParagraph"/>
+      </w:pPr>
+      <w:r>
+        <w:t xml:space="preserve">Y2/n</w:t>
+      </w:r>
+    </w:p>
+    <w:p>
+      <w:pPr>
+        <w:pStyle w:val="BodyText"/>
+      </w:pPr>
+      <w:r>
+        <w:t xml:space="preserve">Local Dependence</w:t>
+      </w:r>
+    </w:p>
+    <w:p>
+      <w:pPr>
+        <w:pStyle w:val="BodyText"/>
+      </w:pPr>
+      <w:r>
+        <w:t xml:space="preserve">Amoeba plots</w:t>
       </w:r>
     </w:p>
     <w:bookmarkEnd w:id="32"/>
@@ -192,7 +408,7 @@
       </w:r>
     </w:p>
     <w:bookmarkEnd w:id="34"/>
-    <w:bookmarkStart w:id="36" w:name="references"/>
+    <w:bookmarkStart w:id="35" w:name="references"/>
     <w:p>
       <w:pPr>
         <w:pStyle w:val="Heading3"/>
@@ -201,17 +417,58 @@
         <w:t xml:space="preserve">References</w:t>
       </w:r>
     </w:p>
+    <w:bookmarkEnd w:id="35"/>
+    <w:bookmarkStart w:id="41" w:name="acknowledgements-and-disclosures"/>
+    <w:p>
+      <w:pPr>
+        <w:pStyle w:val="Heading3"/>
+      </w:pPr>
+      <w:r>
+        <w:t xml:space="preserve">Acknowledgements and Disclosures</w:t>
+      </w:r>
+    </w:p>
     <w:p>
       <w:pPr>
         <w:pStyle w:val="FirstParagraph"/>
       </w:pPr>
       <w:r>
+        <w:t xml:space="preserve">This work was funded by the letter Q and supported by lots of coffee/snacks.</w:t>
+      </w:r>
+      <w:r>
+        <w:t xml:space="preserve"> </w:t>
+      </w:r>
+      <w:r>
+        <w:t xml:space="preserve">All code and manscript drafts (including preregistration) are available on OSF and Github, here:</w:t>
+      </w:r>
+      <w:r>
+        <w:t xml:space="preserve"> </w:t>
+      </w:r>
+      <w:hyperlink r:id="rId36">
+        <w:r>
+          <w:rPr>
+            <w:rStyle w:val="Hyperlink"/>
+          </w:rPr>
+          <w:t xml:space="preserve">https://github.com/zenit125/WesBunnifayReplication</w:t>
+        </w:r>
+      </w:hyperlink>
+      <w:r>
+        <w:t xml:space="preserve"> </w:t>
+      </w:r>
+      <w:r>
+        <w:t xml:space="preserve">[JOSEPH- would you be okay with putting code/etc on osf before pub, and maybe prereg? I can do the writing and management of that!]</w:t>
+      </w:r>
+    </w:p>
+    <w:p>
+      <w:pPr>
+        <w:pStyle w:val="BodyText"/>
+      </w:pPr>
+      <w:r>
         <w:t xml:space="preserve">OG Wes Bunnifay cite:</w:t>
       </w:r>
       <w:r>
         <w:br/>
       </w:r>
-      <w:hyperlink r:id="rId35">
+      <w:hyperlink r:id="rId37">
         <w:r>
           <w:rPr>
             <w:rStyle w:val="Hyperlink"/>
@@ -220,7 +477,143 @@
         </w:r>
       </w:hyperlink>
     </w:p>
-    <w:bookmarkEnd w:id="36"/>
+    <w:p>
+      <w:pPr>
+        <w:pStyle w:val="BodyText"/>
+      </w:pPr>
+      <w:r>
+        <w:t xml:space="preserve">Hansen &amp; Yu MDL citation:</w:t>
+      </w:r>
+      <w:r>
+        <w:br/>
+      </w:r>
+      <w:r>
+        <w:t xml:space="preserve">Mark H Hansen &amp; Bin Yu (2001) Model Selection and the Principle of</w:t>
+      </w:r>
+      <w:r>
+        <w:t xml:space="preserve"> </w:t>
+      </w:r>
+      <w:r>
+        <w:t xml:space="preserve">Minimum Description Length, Journal of the American Statistical Association, 96:454, 746-774,</w:t>
+      </w:r>
+      <w:r>
+        <w:t xml:space="preserve"> </w:t>
+      </w:r>
+      <w:r>
+        <w:t xml:space="preserve">DOI: 10.1198/016214501753168398</w:t>
+      </w:r>
+    </w:p>
+    <w:p>
+      <w:pPr>
+        <w:pStyle w:val="BodyText"/>
+      </w:pPr>
+      <w:r>
+        <w:t xml:space="preserve">Grunwald MDL tutorial:</w:t>
+      </w:r>
+      <w:r>
+        <w:br/>
+      </w:r>
+      <w:hyperlink r:id="rId38">
+        <w:r>
+          <w:rPr>
+            <w:rStyle w:val="Hyperlink"/>
+          </w:rPr>
+          <w:t xml:space="preserve">https://arxiv.org/abs/math/0406077</w:t>
+        </w:r>
+      </w:hyperlink>
+    </w:p>
+    <w:p>
+      <w:pPr>
+        <w:pStyle w:val="BodyText"/>
+      </w:pPr>
+      <w:r>
+        <w:t xml:space="preserve">Preacher MDL SEM:</w:t>
+      </w:r>
+      <w:r>
+        <w:br/>
+      </w:r>
+      <w:r>
+        <w:t xml:space="preserve">Preacher, K. J., Cai, L., &amp; MacCallum, R. C. (2007). Alternatives to traditional model comparison strategies for covariance structure models. In T. D. Little, J. A. Bovaird, &amp; N. A. Card (Eds.), Modeling contextual effects in longitudinal studies (pp. 33–62). Lawrence Erlbaum Associates Publishers.</w:t>
+      </w:r>
+    </w:p>
+    <w:p>
+      <w:pPr>
+        <w:pStyle w:val="BodyText"/>
+      </w:pPr>
+      <w:r>
+        <w:t xml:space="preserve">R Core Team Cite:</w:t>
+      </w:r>
+      <w:r>
+        <w:br/>
+      </w:r>
+      <w:r>
+        <w:t xml:space="preserve">R Core Team (2022). R: A language and environment for statistical computing. R</w:t>
+      </w:r>
+      <w:r>
+        <w:t xml:space="preserve"> </w:t>
+      </w:r>
+      <w:r>
+        <w:t xml:space="preserve">Foundation for Statistical Computing, Vienna, Austria. URL</w:t>
+      </w:r>
+      <w:r>
+        <w:t xml:space="preserve"> </w:t>
+      </w:r>
+      <w:hyperlink r:id="rId39">
+        <w:r>
+          <w:rPr>
+            <w:rStyle w:val="Hyperlink"/>
+          </w:rPr>
+          <w:t xml:space="preserve">https://www.R-project.org/</w:t>
+        </w:r>
+      </w:hyperlink>
+      <w:r>
+        <w:t xml:space="preserve">.</w:t>
+      </w:r>
+    </w:p>
+    <w:p>
+      <w:pPr>
+        <w:pStyle w:val="BodyText"/>
+      </w:pPr>
+      <w:r>
+        <w:t xml:space="preserve">Phil Chalmers &amp; MIRT Package:</w:t>
+      </w:r>
+      <w:r>
+        <w:br/>
+      </w:r>
+      <w:r>
+        <w:t xml:space="preserve">Chalmers RP (2012).</w:t>
+      </w:r>
+      <w:r>
+        <w:t xml:space="preserve"> </w:t>
+      </w:r>
+      <w:r>
+        <w:t xml:space="preserve">“</w:t>
+      </w:r>
+      <w:r>
+        <w:t xml:space="preserve">mirt: A Multidimensional Item Response Theory Package for the R Environment.</w:t>
+      </w:r>
+      <w:r>
+        <w:t xml:space="preserve">”</w:t>
+      </w:r>
+      <w:r>
+        <w:t xml:space="preserve"> </w:t>
+      </w:r>
+      <w:r>
+        <w:t xml:space="preserve">Journal of Statistical Software, 48(6), 1–29.</w:t>
+      </w:r>
+      <w:r>
+        <w:t xml:space="preserve"> </w:t>
+      </w:r>
+      <w:hyperlink r:id="rId40">
+        <w:r>
+          <w:rPr>
+            <w:rStyle w:val="Hyperlink"/>
+          </w:rPr>
+          <w:t xml:space="preserve">doi:10.18637/jss</w:t>
+        </w:r>
+      </w:hyperlink>
+    </w:p>
+    <w:bookmarkEnd w:id="41"/>
     <w:sectPr/>
   </w:body>
 </w:document>
@@ -327,8 +720,153 @@
       </w:pPr>
     </w:lvl>
   </w:abstractNum>
+  <w:abstractNum w:abstractNumId="99411">
+    <w:nsid w:val="A99411"/>
+    <w:multiLevelType w:val="multilevel"/>
+    <w:lvl w:ilvl="0">
+      <w:start w:val="1"/>
+      <w:numFmt w:val="decimal"/>
+      <w:lvlText w:val="%1."/>
+      <w:lvlJc w:val="left"/>
+      <w:pPr>
+        <w:ind w:left="720" w:hanging="480"/>
+      </w:pPr>
+    </w:lvl>
+    <w:lvl w:ilvl="1">
+      <w:start w:val="1"/>
+      <w:numFmt w:val="decimal"/>
+      <w:lvlText w:val="%2."/>
+      <w:lvlJc w:val="left"/>
+      <w:pPr>
+        <w:ind w:left="1440" w:hanging="480"/>
+      </w:pPr>
+    </w:lvl>
+    <w:lvl w:ilvl="2">
+      <w:start w:val="1"/>
+      <w:numFmt w:val="decimal"/>
+      <w:lvlText w:val="%3."/>
+      <w:lvlJc w:val="left"/>
+      <w:pPr>
+        <w:ind w:left="2160" w:hanging="480"/>
+      </w:pPr>
+    </w:lvl>
+    <w:lvl w:ilvl="3">
+      <w:start w:val="1"/>
+      <w:numFmt w:val="decimal"/>
+      <w:lvlText w:val="%4."/>
+      <w:lvlJc w:val="left"/>
+      <w:pPr>
+        <w:ind w:left="2880" w:hanging="480"/>
+      </w:pPr>
+    </w:lvl>
+    <w:lvl w:ilvl="4">
+      <w:start w:val="1"/>
+      <w:numFmt w:val="decimal"/>
+      <w:lvlText w:val="%5."/>
+      <w:lvlJc w:val="left"/>
+      <w:pPr>
+        <w:ind w:left="3600" w:hanging="480"/>
+      </w:pPr>
+    </w:lvl>
+    <w:lvl w:ilvl="5">
+      <w:start w:val="1"/>
+      <w:numFmt w:val="decimal"/>
+      <w:lvlText w:val="%6."/>
+      <w:lvlJc w:val="left"/>
+      <w:pPr>
+        <w:ind w:left="4320" w:hanging="480"/>
+      </w:pPr>
+    </w:lvl>
+    <w:lvl w:ilvl="6">
+      <w:start w:val="1"/>
+      <w:numFmt w:val="decimal"/>
+      <w:lvlText w:val="%7."/>
+      <w:lvlJc w:val="left"/>
+      <w:pPr>
+        <w:ind w:left="5040" w:hanging="480"/>
+      </w:pPr>
+    </w:lvl>
+    <w:lvl w:ilvl="7">
+      <w:start w:val="1"/>
+      <w:numFmt w:val="decimal"/>
+      <w:lvlText w:val="%8."/>
+      <w:lvlJc w:val="left"/>
+      <w:pPr>
+        <w:ind w:left="5760" w:hanging="480"/>
+      </w:pPr>
+    </w:lvl>
+    <w:lvl w:ilvl="8">
+      <w:start w:val="1"/>
+      <w:numFmt w:val="decimal"/>
+      <w:lvlText w:val="%9."/>
+      <w:lvlJc w:val="left"/>
+      <w:pPr>
+        <w:ind w:left="6480" w:hanging="480"/>
+      </w:pPr>
+    </w:lvl>
+  </w:abstractNum>
   <w:num w:numId="1000">
     <w:abstractNumId w:val="990"/>
+  </w:num>
+  <w:num w:numId="1001">
+    <w:abstractNumId w:val="99411"/>
+    <w:lvlOverride w:ilvl="0">
+      <w:startOverride w:val="1"/>
+    </w:lvlOverride>
+    <w:lvlOverride w:ilvl="1">
+      <w:startOverride w:val="1"/>
+    </w:lvlOverride>
+    <w:lvlOverride w:ilvl="2">
+      <w:startOverride w:val="1"/>
+    </w:lvlOverride>
+    <w:lvlOverride w:ilvl="3">
+      <w:startOverride w:val="1"/>
+    </w:lvlOverride>
+    <w:lvlOverride w:ilvl="4">
+      <w:startOverride w:val="1"/>
+    </w:lvlOverride>
+    <w:lvlOverride w:ilvl="5">
+      <w:startOverride w:val="1"/>
+    </w:lvlOverride>
+    <w:lvlOverride w:ilvl="6">
+      <w:startOverride w:val="1"/>
+    </w:lvlOverride>
+    <w:lvlOverride w:ilvl="7">
+      <w:startOverride w:val="1"/>
+    </w:lvlOverride>
+    <w:lvlOverride w:ilvl="8">
+      <w:startOverride w:val="1"/>
+    </w:lvlOverride>
+  </w:num>
+  <w:num w:numId="1002">
+    <w:abstractNumId w:val="99411"/>
+    <w:lvlOverride w:ilvl="0">
+      <w:startOverride w:val="1"/>
+    </w:lvlOverride>
+    <w:lvlOverride w:ilvl="1">
+      <w:startOverride w:val="1"/>
+    </w:lvlOverride>
+    <w:lvlOverride w:ilvl="2">
+      <w:startOverride w:val="1"/>
+    </w:lvlOverride>
+    <w:lvlOverride w:ilvl="3">
+      <w:startOverride w:val="1"/>
+    </w:lvlOverride>
+    <w:lvlOverride w:ilvl="4">
+      <w:startOverride w:val="1"/>
+    </w:lvlOverride>
+    <w:lvlOverride w:ilvl="5">
+      <w:startOverride w:val="1"/>
+    </w:lvlOverride>
+    <w:lvlOverride w:ilvl="6">
+      <w:startOverride w:val="1"/>
+    </w:lvlOverride>
+    <w:lvlOverride w:ilvl="7">
+      <w:startOverride w:val="1"/>
+    </w:lvlOverride>
+    <w:lvlOverride w:ilvl="8">
+      <w:startOverride w:val="1"/>
+    </w:lvlOverride>
   </w:num>
 </w:numbering>
 </file>

</xml_diff>